<commit_message>
Versión Final - HU
</commit_message>
<xml_diff>
--- a/Desarrollo/SGAPC/Requerimientos/SGAPC-HU.docx
+++ b/Desarrollo/SGAPC/Requerimientos/SGAPC-HU.docx
@@ -148,11 +148,65 @@
         </w:rPr>
         <w:t xml:space="preserve">usuario </w:t>
       </w:r>
+      <w:r>
+        <w:rPr>
+          <w:rFonts w:ascii="Cambria" w:eastAsia="Cambria" w:hAnsi="Cambria" w:cs="Cambria"/>
+          <w:color w:val="262626"/>
+          <w:sz w:val="72"/>
+          <w:szCs w:val="72"/>
+        </w:rPr>
+        <w:t xml:space="preserve"> </w:t>
+      </w:r>
     </w:p>
     <w:p>
+      <w:pPr>
+        <w:spacing w:after="31" w:line="249" w:lineRule="auto"/>
+        <w:ind w:left="730" w:right="0" w:firstLine="710"/>
+        <w:jc w:val="left"/>
+        <w:rPr>
+          <w:rFonts w:ascii="Cambria" w:eastAsia="Cambria" w:hAnsi="Cambria" w:cs="Cambria"/>
+          <w:color w:val="262626"/>
+          <w:sz w:val="72"/>
+          <w:szCs w:val="72"/>
+        </w:rPr>
+      </w:pPr>
+    </w:p>
+    <w:p>
+      <w:pPr>
+        <w:spacing w:after="31" w:line="249" w:lineRule="auto"/>
+        <w:ind w:left="3550" w:right="0" w:firstLine="698"/>
+        <w:jc w:val="left"/>
+        <w:rPr>
+          <w:rFonts w:ascii="Cambria" w:eastAsia="Cambria" w:hAnsi="Cambria" w:cs="Cambria"/>
+          <w:color w:val="262626"/>
+          <w:sz w:val="52"/>
+          <w:szCs w:val="52"/>
+        </w:rPr>
+      </w:pPr>
       <w:r>
         <w:rPr>
+          <w:rFonts w:ascii="Cambria" w:eastAsia="Cambria" w:hAnsi="Cambria" w:cs="Cambria"/>
+          <w:color w:val="262626"/>
+          <w:sz w:val="52"/>
+          <w:szCs w:val="52"/>
+        </w:rPr>
+        <w:t>Versión 3.0</w:t>
+      </w:r>
+    </w:p>
+    <w:p>
+      <w:pPr>
+        <w:ind w:left="0"/>
+        <w:rPr>
+          <w:rFonts w:ascii="Cambria" w:hAnsi="Cambria"/>
+          <w:sz w:val="28"/>
+          <w:szCs w:val="28"/>
+        </w:rPr>
+      </w:pPr>
+      <w:r>
+        <w:rPr>
           <w:noProof/>
+          <w:sz w:val="28"/>
+          <w:szCs w:val="28"/>
         </w:rPr>
         <mc:AlternateContent>
           <mc:Choice Requires="wps">
@@ -235,13 +289,68 @@
           </mc:Fallback>
         </mc:AlternateContent>
       </w:r>
+      <w:r>
+        <w:rPr>
+          <w:sz w:val="28"/>
+          <w:szCs w:val="28"/>
+        </w:rPr>
+        <w:tab/>
+      </w:r>
+      <w:r>
+        <w:rPr>
+          <w:sz w:val="28"/>
+          <w:szCs w:val="28"/>
+        </w:rPr>
+        <w:tab/>
+      </w:r>
+      <w:r>
+        <w:rPr>
+          <w:sz w:val="28"/>
+          <w:szCs w:val="28"/>
+        </w:rPr>
+        <w:tab/>
+      </w:r>
+      <w:r>
+        <w:rPr>
+          <w:sz w:val="28"/>
+          <w:szCs w:val="28"/>
+        </w:rPr>
+        <w:tab/>
+      </w:r>
+      <w:r>
+        <w:rPr>
+          <w:sz w:val="28"/>
+          <w:szCs w:val="28"/>
+        </w:rPr>
+        <w:tab/>
+      </w:r>
+      <w:r>
+        <w:rPr>
+          <w:sz w:val="28"/>
+          <w:szCs w:val="28"/>
+        </w:rPr>
+        <w:tab/>
+      </w:r>
+      <w:r>
+        <w:rPr>
+          <w:sz w:val="28"/>
+          <w:szCs w:val="28"/>
+        </w:rPr>
+        <w:tab/>
+      </w:r>
+    </w:p>
+    <w:p>
+      <w:pPr>
+        <w:ind w:left="0"/>
+      </w:pPr>
     </w:p>
     <w:p/>
     <w:p/>
-    <w:p/>
-    <w:p/>
-    <w:p/>
-    <w:p/>
+    <w:p>
+      <w:pPr>
+        <w:ind w:left="0"/>
+      </w:pPr>
+    </w:p>
     <w:p/>
     <w:p/>
     <w:p/>
@@ -4155,15 +4264,16 @@
     </w:tbl>
     <w:p/>
     <w:p/>
-    <w:p/>
-    <w:p/>
-    <w:p/>
-    <w:p/>
-    <w:p/>
-    <w:p/>
-    <w:p/>
-    <w:p/>
-    <w:p/>
+    <w:p>
+      <w:pPr>
+        <w:ind w:left="0"/>
+      </w:pPr>
+    </w:p>
+    <w:p>
+      <w:pPr>
+        <w:ind w:left="0"/>
+      </w:pPr>
+    </w:p>
     <w:p/>
     <w:sectPr>
       <w:headerReference w:type="default" r:id="rId8"/>

</xml_diff>

<commit_message>
Revert "Versión Final - HU"
</commit_message>
<xml_diff>
--- a/Desarrollo/SGAPC/Requerimientos/SGAPC-HU.docx
+++ b/Desarrollo/SGAPC/Requerimientos/SGAPC-HU.docx
@@ -148,65 +148,11 @@
         </w:rPr>
         <w:t xml:space="preserve">usuario </w:t>
       </w:r>
-      <w:r>
-        <w:rPr>
-          <w:rFonts w:ascii="Cambria" w:eastAsia="Cambria" w:hAnsi="Cambria" w:cs="Cambria"/>
-          <w:color w:val="262626"/>
-          <w:sz w:val="72"/>
-          <w:szCs w:val="72"/>
-        </w:rPr>
-        <w:t xml:space="preserve"> </w:t>
-      </w:r>
     </w:p>
     <w:p>
-      <w:pPr>
-        <w:spacing w:after="31" w:line="249" w:lineRule="auto"/>
-        <w:ind w:left="730" w:right="0" w:firstLine="710"/>
-        <w:jc w:val="left"/>
-        <w:rPr>
-          <w:rFonts w:ascii="Cambria" w:eastAsia="Cambria" w:hAnsi="Cambria" w:cs="Cambria"/>
-          <w:color w:val="262626"/>
-          <w:sz w:val="72"/>
-          <w:szCs w:val="72"/>
-        </w:rPr>
-      </w:pPr>
-    </w:p>
-    <w:p>
-      <w:pPr>
-        <w:spacing w:after="31" w:line="249" w:lineRule="auto"/>
-        <w:ind w:left="3550" w:right="0" w:firstLine="698"/>
-        <w:jc w:val="left"/>
-        <w:rPr>
-          <w:rFonts w:ascii="Cambria" w:eastAsia="Cambria" w:hAnsi="Cambria" w:cs="Cambria"/>
-          <w:color w:val="262626"/>
-          <w:sz w:val="52"/>
-          <w:szCs w:val="52"/>
-        </w:rPr>
-      </w:pPr>
-      <w:r>
-        <w:rPr>
-          <w:rFonts w:ascii="Cambria" w:eastAsia="Cambria" w:hAnsi="Cambria" w:cs="Cambria"/>
-          <w:color w:val="262626"/>
-          <w:sz w:val="52"/>
-          <w:szCs w:val="52"/>
-        </w:rPr>
-        <w:t>Versión 3.0</w:t>
-      </w:r>
-    </w:p>
-    <w:p>
-      <w:pPr>
-        <w:ind w:left="0"/>
-        <w:rPr>
-          <w:rFonts w:ascii="Cambria" w:hAnsi="Cambria"/>
-          <w:sz w:val="28"/>
-          <w:szCs w:val="28"/>
-        </w:rPr>
-      </w:pPr>
       <w:r>
         <w:rPr>
           <w:noProof/>
-          <w:sz w:val="28"/>
-          <w:szCs w:val="28"/>
         </w:rPr>
         <mc:AlternateContent>
           <mc:Choice Requires="wps">
@@ -289,68 +235,13 @@
           </mc:Fallback>
         </mc:AlternateContent>
       </w:r>
-      <w:r>
-        <w:rPr>
-          <w:sz w:val="28"/>
-          <w:szCs w:val="28"/>
-        </w:rPr>
-        <w:tab/>
-      </w:r>
-      <w:r>
-        <w:rPr>
-          <w:sz w:val="28"/>
-          <w:szCs w:val="28"/>
-        </w:rPr>
-        <w:tab/>
-      </w:r>
-      <w:r>
-        <w:rPr>
-          <w:sz w:val="28"/>
-          <w:szCs w:val="28"/>
-        </w:rPr>
-        <w:tab/>
-      </w:r>
-      <w:r>
-        <w:rPr>
-          <w:sz w:val="28"/>
-          <w:szCs w:val="28"/>
-        </w:rPr>
-        <w:tab/>
-      </w:r>
-      <w:r>
-        <w:rPr>
-          <w:sz w:val="28"/>
-          <w:szCs w:val="28"/>
-        </w:rPr>
-        <w:tab/>
-      </w:r>
-      <w:r>
-        <w:rPr>
-          <w:sz w:val="28"/>
-          <w:szCs w:val="28"/>
-        </w:rPr>
-        <w:tab/>
-      </w:r>
-      <w:r>
-        <w:rPr>
-          <w:sz w:val="28"/>
-          <w:szCs w:val="28"/>
-        </w:rPr>
-        <w:tab/>
-      </w:r>
-    </w:p>
-    <w:p>
-      <w:pPr>
-        <w:ind w:left="0"/>
-      </w:pPr>
     </w:p>
     <w:p/>
     <w:p/>
-    <w:p>
-      <w:pPr>
-        <w:ind w:left="0"/>
-      </w:pPr>
-    </w:p>
+    <w:p/>
+    <w:p/>
+    <w:p/>
+    <w:p/>
     <w:p/>
     <w:p/>
     <w:p/>
@@ -4264,16 +4155,15 @@
     </w:tbl>
     <w:p/>
     <w:p/>
-    <w:p>
-      <w:pPr>
-        <w:ind w:left="0"/>
-      </w:pPr>
-    </w:p>
-    <w:p>
-      <w:pPr>
-        <w:ind w:left="0"/>
-      </w:pPr>
-    </w:p>
+    <w:p/>
+    <w:p/>
+    <w:p/>
+    <w:p/>
+    <w:p/>
+    <w:p/>
+    <w:p/>
+    <w:p/>
+    <w:p/>
     <w:p/>
     <w:sectPr>
       <w:headerReference w:type="default" r:id="rId8"/>

</xml_diff>